<commit_message>
Verbetering PJSUA2 (Henk's toevoegingen tbv multichannel)
</commit_message>
<xml_diff>
--- a/Documents/20170822_Instellen LAN ten behoeve van Freeswitch.docx
+++ b/Documents/20170822_Instellen LAN ten behoeve van Freeswitch.docx
@@ -455,7 +455,131 @@
       </w:r>
       <w:proofErr w:type="spellEnd"/>
       <w:r>
-        <w:t xml:space="preserve"> hieronder.</w:t>
+        <w:t xml:space="preserve"> </w:t>
+      </w:r>
+      <w:proofErr w:type="spellStart"/>
+      <w:r>
+        <w:t>hieronder</w:t>
+      </w:r>
+      <w:proofErr w:type="spellEnd"/>
+      <w:r>
+        <w:t>.</w:t>
+      </w:r>
+    </w:p>
+    <w:p>
+      <w:pPr>
+        <w:pStyle w:val="ListParagraph"/>
+      </w:pPr>
+      <w:proofErr w:type="spellStart"/>
+      <w:proofErr w:type="gramStart"/>
+      <w:r>
+        <w:t>Voor</w:t>
+      </w:r>
+      <w:proofErr w:type="spellEnd"/>
+      <w:r>
+        <w:t xml:space="preserve"> de </w:t>
+      </w:r>
+      <w:proofErr w:type="spellStart"/>
+      <w:r>
+        <w:t>SpectreYggdra</w:t>
+      </w:r>
+      <w:proofErr w:type="spellEnd"/>
+      <w:r>
+        <w:t xml:space="preserve"> (pc Frank van Bokhoven) </w:t>
+      </w:r>
+      <w:proofErr w:type="spellStart"/>
+      <w:r>
+        <w:t>moet</w:t>
+      </w:r>
+      <w:proofErr w:type="spellEnd"/>
+      <w:r>
+        <w:t xml:space="preserve"> </w:t>
+      </w:r>
+      <w:proofErr w:type="spellStart"/>
+      <w:r>
+        <w:t>gekozen</w:t>
+      </w:r>
+      <w:proofErr w:type="spellEnd"/>
+      <w:r>
+        <w:t xml:space="preserve"> </w:t>
+      </w:r>
+      <w:proofErr w:type="spellStart"/>
+      <w:r>
+        <w:t>worden</w:t>
+      </w:r>
+      <w:proofErr w:type="spellEnd"/>
+      <w:r>
+        <w:t xml:space="preserve"> </w:t>
+      </w:r>
+      <w:proofErr w:type="spellStart"/>
+      <w:r>
+        <w:t>voor</w:t>
+      </w:r>
+      <w:proofErr w:type="spellEnd"/>
+      <w:r>
+        <w:t xml:space="preserve"> de ASIX AX88772A USB 2.0 to Fast Ethernet Adapter.</w:t>
+      </w:r>
+      <w:proofErr w:type="gramEnd"/>
+      <w:r>
+        <w:t xml:space="preserve"> (</w:t>
+      </w:r>
+      <w:proofErr w:type="spellStart"/>
+      <w:proofErr w:type="gramStart"/>
+      <w:r>
+        <w:t>zie</w:t>
+      </w:r>
+      <w:proofErr w:type="spellEnd"/>
+      <w:proofErr w:type="gramEnd"/>
+      <w:r>
+        <w:t xml:space="preserve"> </w:t>
+      </w:r>
+      <w:proofErr w:type="spellStart"/>
+      <w:r>
+        <w:t>screendump</w:t>
+      </w:r>
+      <w:proofErr w:type="spellEnd"/>
+      <w:r>
+        <w:t xml:space="preserve">). </w:t>
+      </w:r>
+      <w:proofErr w:type="spellStart"/>
+      <w:r>
+        <w:t>Dit</w:t>
+      </w:r>
+      <w:proofErr w:type="spellEnd"/>
+      <w:r>
+        <w:t xml:space="preserve"> is de adapter die </w:t>
+      </w:r>
+      <w:proofErr w:type="spellStart"/>
+      <w:r>
+        <w:t>verbonden</w:t>
+      </w:r>
+      <w:proofErr w:type="spellEnd"/>
+      <w:r>
+        <w:t xml:space="preserve"> is met de router </w:t>
+      </w:r>
+      <w:proofErr w:type="spellStart"/>
+      <w:r>
+        <w:t>waaraan</w:t>
+      </w:r>
+      <w:proofErr w:type="spellEnd"/>
+      <w:r>
+        <w:t xml:space="preserve"> </w:t>
+      </w:r>
+      <w:proofErr w:type="spellStart"/>
+      <w:r>
+        <w:t>weer</w:t>
+      </w:r>
+      <w:proofErr w:type="spellEnd"/>
+      <w:r>
+        <w:t xml:space="preserve"> de CT’s </w:t>
+      </w:r>
+      <w:proofErr w:type="spellStart"/>
+      <w:r>
+        <w:t>verbonden</w:t>
+      </w:r>
+      <w:proofErr w:type="spellEnd"/>
+      <w:r>
+        <w:t xml:space="preserve"> zijn.</w:t>
       </w:r>
     </w:p>
     <w:p>

</xml_diff>